<commit_message>
maybe needs some updates
</commit_message>
<xml_diff>
--- a/REPORT DOCUMENTS/GeorgeReport.docx
+++ b/REPORT DOCUMENTS/GeorgeReport.docx
@@ -152,8 +152,18 @@
           <w:sz w:val="24"/>
           <w:szCs w:val="24"/>
         </w:rPr>
-        <w:t xml:space="preserve"> such as JSoup</w:t>
-      </w:r>
+        <w:t xml:space="preserve"> such as </w:t>
+      </w:r>
+      <w:proofErr w:type="spellStart"/>
+      <w:r>
+        <w:rPr>
+          <w:rFonts w:ascii="Times New Roman" w:hAnsi="Times New Roman" w:cs="Times New Roman"/>
+          <w:sz w:val="24"/>
+          <w:szCs w:val="24"/>
+        </w:rPr>
+        <w:t>JSoup</w:t>
+      </w:r>
+      <w:proofErr w:type="spellEnd"/>
       <w:r>
         <w:rPr>
           <w:rFonts w:ascii="Times New Roman" w:hAnsi="Times New Roman" w:cs="Times New Roman"/>
@@ -462,23 +472,69 @@
           <w:sz w:val="24"/>
           <w:szCs w:val="24"/>
         </w:rPr>
-        <w:t xml:space="preserve">Our </w:t>
-      </w:r>
-      <w:r>
-        <w:rPr>
-          <w:rFonts w:ascii="Times New Roman" w:hAnsi="Times New Roman" w:cs="Times New Roman"/>
-          <w:sz w:val="24"/>
-          <w:szCs w:val="24"/>
-        </w:rPr>
-        <w:t xml:space="preserve">use of the </w:t>
-      </w:r>
-      <w:r>
-        <w:rPr>
-          <w:rFonts w:ascii="Times New Roman" w:hAnsi="Times New Roman" w:cs="Times New Roman"/>
-          <w:sz w:val="24"/>
-          <w:szCs w:val="24"/>
-        </w:rPr>
-        <w:t>strategy pattern was used in our project to pick different file formats when saving web elements, with either the choice of XML or JSON. Our implementation was done using a I_DataFormatter interface for XMLFormatter and JSONFormatter.</w:t>
+        <w:t xml:space="preserve">Our use of the </w:t>
+      </w:r>
+      <w:r>
+        <w:rPr>
+          <w:rFonts w:ascii="Times New Roman" w:hAnsi="Times New Roman" w:cs="Times New Roman"/>
+          <w:sz w:val="24"/>
+          <w:szCs w:val="24"/>
+        </w:rPr>
+        <w:t xml:space="preserve">strategy pattern was used in our project to pick different file formats when saving web elements, with either the choice of XML or JSON. Our implementation was done using a </w:t>
+      </w:r>
+      <w:proofErr w:type="spellStart"/>
+      <w:r>
+        <w:rPr>
+          <w:rFonts w:ascii="Times New Roman" w:hAnsi="Times New Roman" w:cs="Times New Roman"/>
+          <w:sz w:val="24"/>
+          <w:szCs w:val="24"/>
+        </w:rPr>
+        <w:t>I_DataFormatter</w:t>
+      </w:r>
+      <w:proofErr w:type="spellEnd"/>
+      <w:r>
+        <w:rPr>
+          <w:rFonts w:ascii="Times New Roman" w:hAnsi="Times New Roman" w:cs="Times New Roman"/>
+          <w:sz w:val="24"/>
+          <w:szCs w:val="24"/>
+        </w:rPr>
+        <w:t xml:space="preserve"> interface for </w:t>
+      </w:r>
+      <w:proofErr w:type="spellStart"/>
+      <w:r>
+        <w:rPr>
+          <w:rFonts w:ascii="Times New Roman" w:hAnsi="Times New Roman" w:cs="Times New Roman"/>
+          <w:sz w:val="24"/>
+          <w:szCs w:val="24"/>
+        </w:rPr>
+        <w:t>XMLFormatter</w:t>
+      </w:r>
+      <w:proofErr w:type="spellEnd"/>
+      <w:r>
+        <w:rPr>
+          <w:rFonts w:ascii="Times New Roman" w:hAnsi="Times New Roman" w:cs="Times New Roman"/>
+          <w:sz w:val="24"/>
+          <w:szCs w:val="24"/>
+        </w:rPr>
+        <w:t xml:space="preserve"> and </w:t>
+      </w:r>
+      <w:proofErr w:type="spellStart"/>
+      <w:r>
+        <w:rPr>
+          <w:rFonts w:ascii="Times New Roman" w:hAnsi="Times New Roman" w:cs="Times New Roman"/>
+          <w:sz w:val="24"/>
+          <w:szCs w:val="24"/>
+        </w:rPr>
+        <w:t>JSONFormatter</w:t>
+      </w:r>
+      <w:proofErr w:type="spellEnd"/>
+      <w:r>
+        <w:rPr>
+          <w:rFonts w:ascii="Times New Roman" w:hAnsi="Times New Roman" w:cs="Times New Roman"/>
+          <w:sz w:val="24"/>
+          <w:szCs w:val="24"/>
+        </w:rPr>
+        <w:t>.</w:t>
       </w:r>
       <w:r>
         <w:rPr>
@@ -513,13 +569,23 @@
         </w:rPr>
         <w:t xml:space="preserve">the </w:t>
       </w:r>
-      <w:r>
-        <w:rPr>
-          <w:rFonts w:ascii="Times New Roman" w:hAnsi="Times New Roman" w:cs="Times New Roman"/>
-          <w:sz w:val="24"/>
-          <w:szCs w:val="24"/>
-        </w:rPr>
-        <w:t>ParsePageController it</w:t>
+      <w:proofErr w:type="spellStart"/>
+      <w:r>
+        <w:rPr>
+          <w:rFonts w:ascii="Times New Roman" w:hAnsi="Times New Roman" w:cs="Times New Roman"/>
+          <w:sz w:val="24"/>
+          <w:szCs w:val="24"/>
+        </w:rPr>
+        <w:t>ParsePageController</w:t>
+      </w:r>
+      <w:proofErr w:type="spellEnd"/>
+      <w:r>
+        <w:rPr>
+          <w:rFonts w:ascii="Times New Roman" w:hAnsi="Times New Roman" w:cs="Times New Roman"/>
+          <w:sz w:val="24"/>
+          <w:szCs w:val="24"/>
+        </w:rPr>
+        <w:t xml:space="preserve"> it</w:t>
       </w:r>
       <w:r>
         <w:rPr>
@@ -607,8 +673,18 @@
           <w:sz w:val="24"/>
           <w:szCs w:val="24"/>
         </w:rPr>
-        <w:t xml:space="preserve"> and the WebParser</w:t>
-      </w:r>
+        <w:t xml:space="preserve"> and the </w:t>
+      </w:r>
+      <w:proofErr w:type="spellStart"/>
+      <w:r>
+        <w:rPr>
+          <w:rFonts w:ascii="Times New Roman" w:hAnsi="Times New Roman" w:cs="Times New Roman"/>
+          <w:sz w:val="24"/>
+          <w:szCs w:val="24"/>
+        </w:rPr>
+        <w:t>WebParser</w:t>
+      </w:r>
+      <w:proofErr w:type="spellEnd"/>
       <w:r>
         <w:rPr>
           <w:rFonts w:ascii="Times New Roman" w:hAnsi="Times New Roman" w:cs="Times New Roman"/>
@@ -697,7 +773,43 @@
           <w:sz w:val="24"/>
           <w:szCs w:val="24"/>
         </w:rPr>
-        <w:t xml:space="preserve">They can be swapped in the WebParser that holds an interface I_DataFormatter that </w:t>
+        <w:t xml:space="preserve">They can be swapped in the </w:t>
+      </w:r>
+      <w:proofErr w:type="spellStart"/>
+      <w:r>
+        <w:rPr>
+          <w:rFonts w:ascii="Times New Roman" w:hAnsi="Times New Roman" w:cs="Times New Roman"/>
+          <w:sz w:val="24"/>
+          <w:szCs w:val="24"/>
+        </w:rPr>
+        <w:t>WebParser</w:t>
+      </w:r>
+      <w:proofErr w:type="spellEnd"/>
+      <w:r>
+        <w:rPr>
+          <w:rFonts w:ascii="Times New Roman" w:hAnsi="Times New Roman" w:cs="Times New Roman"/>
+          <w:sz w:val="24"/>
+          <w:szCs w:val="24"/>
+        </w:rPr>
+        <w:t xml:space="preserve"> that holds an interface </w:t>
+      </w:r>
+      <w:proofErr w:type="spellStart"/>
+      <w:r>
+        <w:rPr>
+          <w:rFonts w:ascii="Times New Roman" w:hAnsi="Times New Roman" w:cs="Times New Roman"/>
+          <w:sz w:val="24"/>
+          <w:szCs w:val="24"/>
+        </w:rPr>
+        <w:t>I_DataFormatter</w:t>
+      </w:r>
+      <w:proofErr w:type="spellEnd"/>
+      <w:r>
+        <w:rPr>
+          <w:rFonts w:ascii="Times New Roman" w:hAnsi="Times New Roman" w:cs="Times New Roman"/>
+          <w:sz w:val="24"/>
+          <w:szCs w:val="24"/>
+        </w:rPr>
+        <w:t xml:space="preserve"> that </w:t>
       </w:r>
       <w:r>
         <w:rPr>
@@ -721,15 +833,25 @@
           <w:sz w:val="24"/>
           <w:szCs w:val="24"/>
         </w:rPr>
-        <w:t xml:space="preserve"> by</w:t>
-      </w:r>
-      <w:r>
-        <w:rPr>
-          <w:rFonts w:ascii="Times New Roman" w:hAnsi="Times New Roman" w:cs="Times New Roman"/>
-          <w:sz w:val="24"/>
-          <w:szCs w:val="24"/>
-        </w:rPr>
-        <w:t xml:space="preserve"> ParePageController </w:t>
+        <w:t xml:space="preserve"> </w:t>
+      </w:r>
+      <w:proofErr w:type="spellStart"/>
+      <w:r>
+        <w:rPr>
+          <w:rFonts w:ascii="Times New Roman" w:hAnsi="Times New Roman" w:cs="Times New Roman"/>
+          <w:sz w:val="24"/>
+          <w:szCs w:val="24"/>
+        </w:rPr>
+        <w:t>ParePageController</w:t>
+      </w:r>
+      <w:proofErr w:type="spellEnd"/>
+      <w:r>
+        <w:rPr>
+          <w:rFonts w:ascii="Times New Roman" w:hAnsi="Times New Roman" w:cs="Times New Roman"/>
+          <w:sz w:val="24"/>
+          <w:szCs w:val="24"/>
+        </w:rPr>
+        <w:t xml:space="preserve"> </w:t>
       </w:r>
       <w:r>
         <w:rPr>
@@ -745,7 +867,25 @@
           <w:sz w:val="24"/>
           <w:szCs w:val="24"/>
         </w:rPr>
-        <w:t xml:space="preserve"> changeFormat </w:t>
+        <w:t xml:space="preserve"> </w:t>
+      </w:r>
+      <w:proofErr w:type="spellStart"/>
+      <w:r>
+        <w:rPr>
+          <w:rFonts w:ascii="Times New Roman" w:hAnsi="Times New Roman" w:cs="Times New Roman"/>
+          <w:sz w:val="24"/>
+          <w:szCs w:val="24"/>
+        </w:rPr>
+        <w:t>changeFormat</w:t>
+      </w:r>
+      <w:proofErr w:type="spellEnd"/>
+      <w:r>
+        <w:rPr>
+          <w:rFonts w:ascii="Times New Roman" w:hAnsi="Times New Roman" w:cs="Times New Roman"/>
+          <w:sz w:val="24"/>
+          <w:szCs w:val="24"/>
+        </w:rPr>
+        <w:t xml:space="preserve"> </w:t>
       </w:r>
       <w:r>
         <w:rPr>
@@ -769,25 +909,43 @@
           <w:sz w:val="24"/>
           <w:szCs w:val="24"/>
         </w:rPr>
-        <w:t>c</w:t>
-      </w:r>
-      <w:bookmarkStart w:id="1" w:name="_GoBack"/>
-      <w:bookmarkEnd w:id="1"/>
-      <w:r>
-        <w:rPr>
-          <w:rFonts w:ascii="Times New Roman" w:hAnsi="Times New Roman" w:cs="Times New Roman"/>
-          <w:sz w:val="24"/>
-          <w:szCs w:val="24"/>
-        </w:rPr>
-        <w:t xml:space="preserve">oncrete type using </w:t>
-      </w:r>
-      <w:r>
-        <w:rPr>
-          <w:rFonts w:ascii="Times New Roman" w:hAnsi="Times New Roman" w:cs="Times New Roman"/>
-          <w:sz w:val="24"/>
-          <w:szCs w:val="24"/>
-        </w:rPr>
-        <w:t xml:space="preserve">setFileFormat in WebParser </w:t>
+        <w:t xml:space="preserve">concrete type using </w:t>
+      </w:r>
+      <w:proofErr w:type="spellStart"/>
+      <w:r>
+        <w:rPr>
+          <w:rFonts w:ascii="Times New Roman" w:hAnsi="Times New Roman" w:cs="Times New Roman"/>
+          <w:sz w:val="24"/>
+          <w:szCs w:val="24"/>
+        </w:rPr>
+        <w:t>setFileFormat</w:t>
+      </w:r>
+      <w:proofErr w:type="spellEnd"/>
+      <w:r>
+        <w:rPr>
+          <w:rFonts w:ascii="Times New Roman" w:hAnsi="Times New Roman" w:cs="Times New Roman"/>
+          <w:sz w:val="24"/>
+          <w:szCs w:val="24"/>
+        </w:rPr>
+        <w:t xml:space="preserve"> in </w:t>
+      </w:r>
+      <w:proofErr w:type="spellStart"/>
+      <w:r>
+        <w:rPr>
+          <w:rFonts w:ascii="Times New Roman" w:hAnsi="Times New Roman" w:cs="Times New Roman"/>
+          <w:sz w:val="24"/>
+          <w:szCs w:val="24"/>
+        </w:rPr>
+        <w:t>WebParser</w:t>
+      </w:r>
+      <w:proofErr w:type="spellEnd"/>
+      <w:r>
+        <w:rPr>
+          <w:rFonts w:ascii="Times New Roman" w:hAnsi="Times New Roman" w:cs="Times New Roman"/>
+          <w:sz w:val="24"/>
+          <w:szCs w:val="24"/>
+        </w:rPr>
+        <w:t xml:space="preserve"> </w:t>
       </w:r>
       <w:r>
         <w:rPr>
@@ -803,8 +961,18 @@
           <w:sz w:val="24"/>
           <w:szCs w:val="24"/>
         </w:rPr>
-        <w:t>has a different convertFile</w:t>
-      </w:r>
+        <w:t xml:space="preserve">has a different </w:t>
+      </w:r>
+      <w:proofErr w:type="spellStart"/>
+      <w:r>
+        <w:rPr>
+          <w:rFonts w:ascii="Times New Roman" w:hAnsi="Times New Roman" w:cs="Times New Roman"/>
+          <w:sz w:val="24"/>
+          <w:szCs w:val="24"/>
+        </w:rPr>
+        <w:t>convertFile</w:t>
+      </w:r>
+      <w:proofErr w:type="spellEnd"/>
       <w:r>
         <w:rPr>
           <w:rFonts w:ascii="Times New Roman" w:hAnsi="Times New Roman" w:cs="Times New Roman"/>
@@ -887,26 +1055,610 @@
           <w:szCs w:val="24"/>
         </w:rPr>
       </w:pPr>
-    </w:p>
-    <w:p>
-      <w:pPr>
-        <w:rPr>
-          <w:rFonts w:ascii="Times New Roman" w:hAnsi="Times New Roman" w:cs="Times New Roman"/>
-          <w:sz w:val="24"/>
-          <w:szCs w:val="24"/>
-        </w:rPr>
-      </w:pPr>
-    </w:p>
-    <w:p>
-      <w:pPr>
-        <w:rPr>
-          <w:rFonts w:ascii="Times New Roman" w:hAnsi="Times New Roman" w:cs="Times New Roman"/>
-          <w:sz w:val="24"/>
-          <w:szCs w:val="24"/>
-        </w:rPr>
-      </w:pPr>
-    </w:p>
-    <w:p/>
+      <w:r>
+        <w:rPr>
+          <w:rFonts w:ascii="Times New Roman" w:hAnsi="Times New Roman" w:cs="Times New Roman"/>
+          <w:b/>
+          <w:sz w:val="24"/>
+          <w:szCs w:val="24"/>
+        </w:rPr>
+        <w:lastRenderedPageBreak/>
+        <w:t xml:space="preserve">Selenium </w:t>
+      </w:r>
+    </w:p>
+    <w:p>
+      <w:pPr>
+        <w:rPr>
+          <w:rFonts w:ascii="Times New Roman" w:hAnsi="Times New Roman" w:cs="Times New Roman"/>
+          <w:sz w:val="24"/>
+          <w:szCs w:val="24"/>
+        </w:rPr>
+      </w:pPr>
+      <w:r>
+        <w:rPr>
+          <w:rFonts w:ascii="Times New Roman" w:hAnsi="Times New Roman" w:cs="Times New Roman"/>
+          <w:sz w:val="24"/>
+          <w:szCs w:val="24"/>
+        </w:rPr>
+        <w:t>A</w:t>
+      </w:r>
+      <w:r>
+        <w:rPr>
+          <w:rFonts w:ascii="Times New Roman" w:hAnsi="Times New Roman" w:cs="Times New Roman"/>
+          <w:sz w:val="24"/>
+          <w:szCs w:val="24"/>
+        </w:rPr>
+        <w:t xml:space="preserve"> web automation tool </w:t>
+      </w:r>
+      <w:r>
+        <w:rPr>
+          <w:rFonts w:ascii="Times New Roman" w:hAnsi="Times New Roman" w:cs="Times New Roman"/>
+          <w:sz w:val="24"/>
+          <w:szCs w:val="24"/>
+        </w:rPr>
+        <w:t xml:space="preserve">with a rich API that is </w:t>
+      </w:r>
+      <w:r>
+        <w:rPr>
+          <w:rFonts w:ascii="Times New Roman" w:hAnsi="Times New Roman" w:cs="Times New Roman"/>
+          <w:sz w:val="24"/>
+          <w:szCs w:val="24"/>
+        </w:rPr>
+        <w:t xml:space="preserve">used to automate and </w:t>
+      </w:r>
+      <w:r>
+        <w:rPr>
+          <w:rFonts w:ascii="Times New Roman" w:hAnsi="Times New Roman" w:cs="Times New Roman"/>
+          <w:sz w:val="24"/>
+          <w:szCs w:val="24"/>
+        </w:rPr>
+        <w:t>control</w:t>
+      </w:r>
+      <w:r>
+        <w:rPr>
+          <w:rFonts w:ascii="Times New Roman" w:hAnsi="Times New Roman" w:cs="Times New Roman"/>
+          <w:sz w:val="24"/>
+          <w:szCs w:val="24"/>
+        </w:rPr>
+        <w:t xml:space="preserve"> web browser</w:t>
+      </w:r>
+      <w:r>
+        <w:rPr>
+          <w:rFonts w:ascii="Times New Roman" w:hAnsi="Times New Roman" w:cs="Times New Roman"/>
+          <w:sz w:val="24"/>
+          <w:szCs w:val="24"/>
+        </w:rPr>
+        <w:t>s. It has many different bindings in other programming languages such</w:t>
+      </w:r>
+      <w:r>
+        <w:rPr>
+          <w:rFonts w:ascii="Times New Roman" w:hAnsi="Times New Roman" w:cs="Times New Roman"/>
+          <w:sz w:val="24"/>
+          <w:szCs w:val="24"/>
+        </w:rPr>
+        <w:t xml:space="preserve"> as Java, C#, Perl, Python, </w:t>
+      </w:r>
+      <w:r>
+        <w:rPr>
+          <w:rFonts w:ascii="Times New Roman" w:hAnsi="Times New Roman" w:cs="Times New Roman"/>
+          <w:sz w:val="24"/>
+          <w:szCs w:val="24"/>
+        </w:rPr>
+        <w:t xml:space="preserve">Ruby, and PHP. Selenium works by </w:t>
+      </w:r>
+      <w:r>
+        <w:rPr>
+          <w:rFonts w:ascii="Times New Roman" w:hAnsi="Times New Roman" w:cs="Times New Roman"/>
+          <w:sz w:val="24"/>
+          <w:szCs w:val="24"/>
+        </w:rPr>
+        <w:t>mimicking</w:t>
+      </w:r>
+      <w:r>
+        <w:rPr>
+          <w:rFonts w:ascii="Times New Roman" w:hAnsi="Times New Roman" w:cs="Times New Roman"/>
+          <w:sz w:val="24"/>
+          <w:szCs w:val="24"/>
+        </w:rPr>
+        <w:t xml:space="preserve"> a user </w:t>
+      </w:r>
+      <w:r>
+        <w:rPr>
+          <w:rFonts w:ascii="Times New Roman" w:hAnsi="Times New Roman" w:cs="Times New Roman"/>
+          <w:sz w:val="24"/>
+          <w:szCs w:val="24"/>
+        </w:rPr>
+        <w:t>that</w:t>
+      </w:r>
+      <w:r>
+        <w:rPr>
+          <w:rFonts w:ascii="Times New Roman" w:hAnsi="Times New Roman" w:cs="Times New Roman"/>
+          <w:sz w:val="24"/>
+          <w:szCs w:val="24"/>
+        </w:rPr>
+        <w:t xml:space="preserve"> navigat</w:t>
+      </w:r>
+      <w:r>
+        <w:rPr>
+          <w:rFonts w:ascii="Times New Roman" w:hAnsi="Times New Roman" w:cs="Times New Roman"/>
+          <w:sz w:val="24"/>
+          <w:szCs w:val="24"/>
+        </w:rPr>
+        <w:t>es a webpage by select different element types based on given attribute. It can simulate button clicks</w:t>
+      </w:r>
+      <w:r>
+        <w:rPr>
+          <w:rFonts w:ascii="Times New Roman" w:hAnsi="Times New Roman" w:cs="Times New Roman"/>
+          <w:sz w:val="24"/>
+          <w:szCs w:val="24"/>
+        </w:rPr>
+        <w:t>, enter</w:t>
+      </w:r>
+      <w:r>
+        <w:rPr>
+          <w:rFonts w:ascii="Times New Roman" w:hAnsi="Times New Roman" w:cs="Times New Roman"/>
+          <w:sz w:val="24"/>
+          <w:szCs w:val="24"/>
+        </w:rPr>
+        <w:t xml:space="preserve"> </w:t>
+      </w:r>
+      <w:r>
+        <w:rPr>
+          <w:rFonts w:ascii="Times New Roman" w:hAnsi="Times New Roman" w:cs="Times New Roman"/>
+          <w:sz w:val="24"/>
+          <w:szCs w:val="24"/>
+        </w:rPr>
+        <w:t>input,</w:t>
+      </w:r>
+      <w:r>
+        <w:rPr>
+          <w:rFonts w:ascii="Times New Roman" w:hAnsi="Times New Roman" w:cs="Times New Roman"/>
+          <w:sz w:val="24"/>
+          <w:szCs w:val="24"/>
+        </w:rPr>
+        <w:t xml:space="preserve"> and select dropdowns and much more. This is a very popular tool used for web crawling</w:t>
+      </w:r>
+      <w:r>
+        <w:rPr>
+          <w:rFonts w:ascii="Times New Roman" w:hAnsi="Times New Roman" w:cs="Times New Roman"/>
+          <w:sz w:val="24"/>
+          <w:szCs w:val="24"/>
+        </w:rPr>
+        <w:t xml:space="preserve"> and</w:t>
+      </w:r>
+      <w:r>
+        <w:rPr>
+          <w:rFonts w:ascii="Times New Roman" w:hAnsi="Times New Roman" w:cs="Times New Roman"/>
+          <w:sz w:val="24"/>
+          <w:szCs w:val="24"/>
+        </w:rPr>
+        <w:t xml:space="preserve"> widely used in the industry for testing web applications.</w:t>
+      </w:r>
+    </w:p>
+    <w:p>
+      <w:pPr>
+        <w:rPr>
+          <w:rFonts w:ascii="Times New Roman" w:hAnsi="Times New Roman" w:cs="Times New Roman"/>
+          <w:sz w:val="24"/>
+          <w:szCs w:val="24"/>
+        </w:rPr>
+      </w:pPr>
+    </w:p>
+    <w:p>
+      <w:pPr>
+        <w:rPr>
+          <w:rFonts w:ascii="Times New Roman" w:hAnsi="Times New Roman" w:cs="Times New Roman"/>
+          <w:b/>
+          <w:sz w:val="24"/>
+          <w:szCs w:val="24"/>
+        </w:rPr>
+      </w:pPr>
+      <w:r>
+        <w:rPr>
+          <w:rFonts w:ascii="Times New Roman" w:hAnsi="Times New Roman" w:cs="Times New Roman"/>
+          <w:b/>
+          <w:sz w:val="24"/>
+          <w:szCs w:val="24"/>
+        </w:rPr>
+        <w:t>Properties</w:t>
+      </w:r>
+    </w:p>
+    <w:p>
+      <w:pPr>
+        <w:jc w:val="both"/>
+        <w:rPr>
+          <w:rFonts w:ascii="Times New Roman" w:hAnsi="Times New Roman" w:cs="Times New Roman"/>
+          <w:sz w:val="24"/>
+          <w:szCs w:val="24"/>
+        </w:rPr>
+      </w:pPr>
+      <w:r>
+        <w:rPr>
+          <w:rFonts w:ascii="Times New Roman" w:hAnsi="Times New Roman" w:cs="Times New Roman"/>
+          <w:sz w:val="24"/>
+          <w:szCs w:val="24"/>
+        </w:rPr>
+        <w:t>The properties file main purpose was used to read and write</w:t>
+      </w:r>
+      <w:r>
+        <w:rPr>
+          <w:rFonts w:ascii="Times New Roman" w:hAnsi="Times New Roman" w:cs="Times New Roman"/>
+          <w:sz w:val="24"/>
+          <w:szCs w:val="24"/>
+        </w:rPr>
+        <w:t xml:space="preserve"> to different file paths read in from </w:t>
+      </w:r>
+      <w:proofErr w:type="spellStart"/>
+      <w:r>
+        <w:rPr>
+          <w:rFonts w:ascii="Times New Roman" w:hAnsi="Times New Roman" w:cs="Times New Roman"/>
+          <w:sz w:val="24"/>
+          <w:szCs w:val="24"/>
+        </w:rPr>
+        <w:t>dataConfig.properties</w:t>
+      </w:r>
+      <w:proofErr w:type="spellEnd"/>
+      <w:r>
+        <w:rPr>
+          <w:rFonts w:ascii="Times New Roman" w:hAnsi="Times New Roman" w:cs="Times New Roman"/>
+          <w:sz w:val="24"/>
+          <w:szCs w:val="24"/>
+        </w:rPr>
+        <w:t xml:space="preserve"> which gives </w:t>
+      </w:r>
+      <w:r>
+        <w:rPr>
+          <w:rFonts w:ascii="Times New Roman" w:hAnsi="Times New Roman" w:cs="Times New Roman"/>
+          <w:sz w:val="24"/>
+          <w:szCs w:val="24"/>
+        </w:rPr>
+        <w:t xml:space="preserve">the program more flexibility </w:t>
+      </w:r>
+      <w:r>
+        <w:rPr>
+          <w:rFonts w:ascii="Times New Roman" w:hAnsi="Times New Roman" w:cs="Times New Roman"/>
+          <w:sz w:val="24"/>
+          <w:szCs w:val="24"/>
+        </w:rPr>
+        <w:t>rather than hardcoding file paths and as well changing</w:t>
+      </w:r>
+      <w:r>
+        <w:rPr>
+          <w:rFonts w:ascii="Times New Roman" w:hAnsi="Times New Roman" w:cs="Times New Roman"/>
+          <w:sz w:val="24"/>
+          <w:szCs w:val="24"/>
+        </w:rPr>
+        <w:t xml:space="preserve"> speed of selenium navigation time between elements.</w:t>
+      </w:r>
+      <w:r>
+        <w:rPr>
+          <w:rFonts w:ascii="Times New Roman" w:hAnsi="Times New Roman" w:cs="Times New Roman"/>
+          <w:sz w:val="24"/>
+          <w:szCs w:val="24"/>
+        </w:rPr>
+        <w:t xml:space="preserve"> This is much better for configuration management</w:t>
+      </w:r>
+    </w:p>
+    <w:p>
+      <w:pPr>
+        <w:jc w:val="both"/>
+        <w:rPr>
+          <w:rFonts w:ascii="Times New Roman" w:hAnsi="Times New Roman" w:cs="Times New Roman"/>
+          <w:sz w:val="24"/>
+          <w:szCs w:val="24"/>
+        </w:rPr>
+      </w:pPr>
+    </w:p>
+    <w:p>
+      <w:pPr>
+        <w:jc w:val="both"/>
+        <w:rPr>
+          <w:rFonts w:ascii="Times New Roman" w:hAnsi="Times New Roman" w:cs="Times New Roman"/>
+          <w:b/>
+          <w:sz w:val="24"/>
+          <w:szCs w:val="24"/>
+        </w:rPr>
+      </w:pPr>
+      <w:r>
+        <w:rPr>
+          <w:rFonts w:ascii="Times New Roman" w:hAnsi="Times New Roman" w:cs="Times New Roman"/>
+          <w:b/>
+          <w:sz w:val="24"/>
+          <w:szCs w:val="24"/>
+        </w:rPr>
+        <w:t>Evaluate and critique</w:t>
+      </w:r>
+    </w:p>
+    <w:p>
+      <w:pPr>
+        <w:jc w:val="both"/>
+        <w:rPr>
+          <w:rFonts w:ascii="Times New Roman" w:hAnsi="Times New Roman" w:cs="Times New Roman"/>
+          <w:sz w:val="24"/>
+          <w:szCs w:val="24"/>
+        </w:rPr>
+      </w:pPr>
+      <w:r>
+        <w:rPr>
+          <w:rFonts w:ascii="Times New Roman" w:hAnsi="Times New Roman" w:cs="Times New Roman"/>
+          <w:sz w:val="24"/>
+          <w:szCs w:val="24"/>
+        </w:rPr>
+        <w:t>Parsing a Web Page</w:t>
+      </w:r>
+      <w:r>
+        <w:rPr>
+          <w:rFonts w:ascii="Times New Roman" w:hAnsi="Times New Roman" w:cs="Times New Roman"/>
+          <w:sz w:val="24"/>
+          <w:szCs w:val="24"/>
+        </w:rPr>
+        <w:t xml:space="preserve"> </w:t>
+      </w:r>
+      <w:r>
+        <w:rPr>
+          <w:rFonts w:ascii="Times New Roman" w:hAnsi="Times New Roman" w:cs="Times New Roman"/>
+          <w:sz w:val="24"/>
+          <w:szCs w:val="24"/>
+        </w:rPr>
+        <w:t>and writing</w:t>
+      </w:r>
+      <w:r>
+        <w:rPr>
+          <w:rFonts w:ascii="Times New Roman" w:hAnsi="Times New Roman" w:cs="Times New Roman"/>
+          <w:sz w:val="24"/>
+          <w:szCs w:val="24"/>
+        </w:rPr>
+        <w:t xml:space="preserve"> out to different file form</w:t>
+      </w:r>
+      <w:bookmarkStart w:id="1" w:name="_GoBack"/>
+      <w:bookmarkEnd w:id="1"/>
+      <w:r>
+        <w:rPr>
+          <w:rFonts w:ascii="Times New Roman" w:hAnsi="Times New Roman" w:cs="Times New Roman"/>
+          <w:sz w:val="24"/>
+          <w:szCs w:val="24"/>
+        </w:rPr>
+        <w:t>ats was important. This has been achieved using the strategy</w:t>
+      </w:r>
+      <w:r>
+        <w:rPr>
+          <w:rFonts w:ascii="Times New Roman" w:hAnsi="Times New Roman" w:cs="Times New Roman"/>
+          <w:sz w:val="24"/>
+          <w:szCs w:val="24"/>
+        </w:rPr>
+        <w:t xml:space="preserve"> design pattern which gives the uses the ability to add in more file output without modifying the code extensively</w:t>
+      </w:r>
+      <w:r>
+        <w:rPr>
+          <w:rFonts w:ascii="Times New Roman" w:hAnsi="Times New Roman" w:cs="Times New Roman"/>
+          <w:sz w:val="24"/>
+          <w:szCs w:val="24"/>
+        </w:rPr>
+        <w:t xml:space="preserve"> that</w:t>
+      </w:r>
+      <w:r>
+        <w:rPr>
+          <w:rFonts w:ascii="Times New Roman" w:hAnsi="Times New Roman" w:cs="Times New Roman"/>
+          <w:sz w:val="24"/>
+          <w:szCs w:val="24"/>
+        </w:rPr>
+        <w:t xml:space="preserve"> supports extensibility</w:t>
+      </w:r>
+      <w:r>
+        <w:rPr>
+          <w:rFonts w:ascii="Times New Roman" w:hAnsi="Times New Roman" w:cs="Times New Roman"/>
+          <w:sz w:val="24"/>
+          <w:szCs w:val="24"/>
+        </w:rPr>
+        <w:t>.</w:t>
+      </w:r>
+    </w:p>
+    <w:p>
+      <w:pPr>
+        <w:jc w:val="both"/>
+        <w:rPr>
+          <w:rFonts w:ascii="Times New Roman" w:hAnsi="Times New Roman" w:cs="Times New Roman"/>
+          <w:sz w:val="24"/>
+          <w:szCs w:val="24"/>
+        </w:rPr>
+      </w:pPr>
+      <w:r>
+        <w:rPr>
+          <w:rFonts w:ascii="Times New Roman" w:hAnsi="Times New Roman" w:cs="Times New Roman"/>
+          <w:sz w:val="24"/>
+          <w:szCs w:val="24"/>
+        </w:rPr>
+        <w:t>Creating</w:t>
+      </w:r>
+      <w:r>
+        <w:rPr>
+          <w:rFonts w:ascii="Times New Roman" w:hAnsi="Times New Roman" w:cs="Times New Roman"/>
+          <w:sz w:val="24"/>
+          <w:szCs w:val="24"/>
+        </w:rPr>
+        <w:t xml:space="preserve"> test cases, this supports lots of flexibility by using the Memento pattern where a simple undo can revert changes to a previous state give the user a much better user experience</w:t>
+      </w:r>
+      <w:r>
+        <w:rPr>
+          <w:rFonts w:ascii="Times New Roman" w:hAnsi="Times New Roman" w:cs="Times New Roman"/>
+          <w:sz w:val="24"/>
+          <w:szCs w:val="24"/>
+        </w:rPr>
+        <w:t xml:space="preserve"> and </w:t>
+      </w:r>
+      <w:r>
+        <w:rPr>
+          <w:rFonts w:ascii="Times New Roman" w:hAnsi="Times New Roman" w:cs="Times New Roman"/>
+          <w:sz w:val="24"/>
+          <w:szCs w:val="24"/>
+        </w:rPr>
+        <w:t>reusability</w:t>
+      </w:r>
+      <w:r>
+        <w:rPr>
+          <w:rFonts w:ascii="Times New Roman" w:hAnsi="Times New Roman" w:cs="Times New Roman"/>
+          <w:sz w:val="24"/>
+          <w:szCs w:val="24"/>
+        </w:rPr>
+        <w:t xml:space="preserve"> </w:t>
+      </w:r>
+      <w:r>
+        <w:rPr>
+          <w:rFonts w:ascii="Times New Roman" w:hAnsi="Times New Roman" w:cs="Times New Roman"/>
+          <w:sz w:val="24"/>
+          <w:szCs w:val="24"/>
+        </w:rPr>
+        <w:t>where can load other test cases</w:t>
+      </w:r>
+      <w:r>
+        <w:rPr>
+          <w:rFonts w:ascii="Times New Roman" w:hAnsi="Times New Roman" w:cs="Times New Roman"/>
+          <w:sz w:val="24"/>
+          <w:szCs w:val="24"/>
+        </w:rPr>
+        <w:t>.</w:t>
+      </w:r>
+    </w:p>
+    <w:p>
+      <w:pPr>
+        <w:jc w:val="both"/>
+        <w:rPr>
+          <w:rFonts w:ascii="Times New Roman" w:hAnsi="Times New Roman" w:cs="Times New Roman"/>
+          <w:sz w:val="24"/>
+          <w:szCs w:val="24"/>
+        </w:rPr>
+      </w:pPr>
+      <w:r>
+        <w:rPr>
+          <w:rFonts w:ascii="Times New Roman" w:hAnsi="Times New Roman" w:cs="Times New Roman"/>
+          <w:sz w:val="24"/>
+          <w:szCs w:val="24"/>
+        </w:rPr>
+        <w:t>Running tests and m</w:t>
+      </w:r>
+      <w:r>
+        <w:rPr>
+          <w:rFonts w:ascii="Times New Roman" w:hAnsi="Times New Roman" w:cs="Times New Roman"/>
+          <w:sz w:val="24"/>
+          <w:szCs w:val="24"/>
+        </w:rPr>
+        <w:t xml:space="preserve">entioned about under the command design pattern already. </w:t>
+      </w:r>
+      <w:r>
+        <w:rPr>
+          <w:rFonts w:ascii="Times New Roman" w:hAnsi="Times New Roman" w:cs="Times New Roman"/>
+          <w:sz w:val="24"/>
+          <w:szCs w:val="24"/>
+        </w:rPr>
+        <w:t>This is very easy to extend and add extensibility with little or no modification. Where uses can add in new element types and create a handler for that type of element and perform different commands.</w:t>
+      </w:r>
+      <w:r>
+        <w:rPr>
+          <w:rFonts w:ascii="Times New Roman" w:hAnsi="Times New Roman" w:cs="Times New Roman"/>
+          <w:sz w:val="24"/>
+          <w:szCs w:val="24"/>
+        </w:rPr>
+        <w:t xml:space="preserve"> This also makes use of the </w:t>
+      </w:r>
+      <w:proofErr w:type="spellStart"/>
+      <w:r>
+        <w:rPr>
+          <w:rFonts w:ascii="Times New Roman" w:hAnsi="Times New Roman" w:cs="Times New Roman"/>
+          <w:sz w:val="24"/>
+          <w:szCs w:val="24"/>
+        </w:rPr>
+        <w:t>QueryB</w:t>
+      </w:r>
+      <w:r>
+        <w:rPr>
+          <w:rFonts w:ascii="Times New Roman" w:hAnsi="Times New Roman" w:cs="Times New Roman"/>
+          <w:sz w:val="24"/>
+          <w:szCs w:val="24"/>
+        </w:rPr>
+        <w:t>uilder</w:t>
+      </w:r>
+      <w:proofErr w:type="spellEnd"/>
+      <w:r>
+        <w:rPr>
+          <w:rFonts w:ascii="Times New Roman" w:hAnsi="Times New Roman" w:cs="Times New Roman"/>
+          <w:sz w:val="24"/>
+          <w:szCs w:val="24"/>
+        </w:rPr>
+        <w:t xml:space="preserve"> which is efficient </w:t>
+      </w:r>
+      <w:r>
+        <w:rPr>
+          <w:rFonts w:ascii="Times New Roman" w:hAnsi="Times New Roman" w:cs="Times New Roman"/>
+          <w:sz w:val="24"/>
+          <w:szCs w:val="24"/>
+        </w:rPr>
+        <w:t>as it performs commands in advance before they run.</w:t>
+      </w:r>
+    </w:p>
+    <w:p>
+      <w:pPr>
+        <w:jc w:val="both"/>
+        <w:rPr>
+          <w:rFonts w:ascii="Times New Roman" w:hAnsi="Times New Roman" w:cs="Times New Roman"/>
+          <w:sz w:val="24"/>
+          <w:szCs w:val="24"/>
+        </w:rPr>
+      </w:pPr>
+      <w:r>
+        <w:rPr>
+          <w:rFonts w:ascii="Times New Roman" w:hAnsi="Times New Roman" w:cs="Times New Roman"/>
+          <w:sz w:val="24"/>
+          <w:szCs w:val="24"/>
+        </w:rPr>
+        <w:t>Logging messages use the interreceptor and can easily add new interceptors without much change to the code and extensibility if new interceptors needed to be added. This is important for readability for the log files</w:t>
+      </w:r>
+    </w:p>
+    <w:p>
+      <w:pPr>
+        <w:jc w:val="both"/>
+        <w:rPr>
+          <w:rFonts w:ascii="Times New Roman" w:hAnsi="Times New Roman" w:cs="Times New Roman"/>
+          <w:sz w:val="24"/>
+          <w:szCs w:val="24"/>
+        </w:rPr>
+      </w:pPr>
+    </w:p>
+    <w:p>
+      <w:pPr>
+        <w:rPr>
+          <w:rFonts w:ascii="Times New Roman" w:hAnsi="Times New Roman" w:cs="Times New Roman"/>
+          <w:sz w:val="24"/>
+          <w:szCs w:val="24"/>
+        </w:rPr>
+      </w:pPr>
+    </w:p>
+    <w:p>
+      <w:pPr>
+        <w:rPr>
+          <w:rFonts w:ascii="Times New Roman" w:hAnsi="Times New Roman" w:cs="Times New Roman"/>
+          <w:sz w:val="24"/>
+          <w:szCs w:val="24"/>
+        </w:rPr>
+      </w:pPr>
+    </w:p>
+    <w:p>
+      <w:pPr>
+        <w:rPr>
+          <w:rFonts w:ascii="Times New Roman" w:hAnsi="Times New Roman" w:cs="Times New Roman"/>
+          <w:sz w:val="24"/>
+          <w:szCs w:val="24"/>
+        </w:rPr>
+      </w:pPr>
+    </w:p>
+    <w:p>
+      <w:pPr>
+        <w:rPr>
+          <w:rFonts w:ascii="Times New Roman" w:hAnsi="Times New Roman" w:cs="Times New Roman"/>
+          <w:sz w:val="24"/>
+          <w:szCs w:val="24"/>
+        </w:rPr>
+      </w:pPr>
+    </w:p>
     <w:sectPr>
       <w:pgSz w:w="11906" w:h="16838"/>
       <w:pgMar w:top="1440" w:right="1440" w:bottom="1440" w:left="1440" w:header="708" w:footer="708" w:gutter="0"/>

</xml_diff>